<commit_message>
Actualización de documentos de evidencias del proyecto en Product Backlog, Sprint Backlog, épicas e historias de usuario, Definition of Done, Product Roadmap Técnico y Documentación Técnica
</commit_message>
<xml_diff>
--- a/Fase 2/Evidencias Proyecto/Evidencias de documentación/Evidencia .2/1. Product Backlog para el Proyecto.docx
+++ b/Fase 2/Evidencias Proyecto/Evidencias de documentación/Evidencia .2/1. Product Backlog para el Proyecto.docx
@@ -710,96 +710,6 @@
           <w:b/>
           <w:color w:val="365F91"/>
         </w:rPr>
-      </w:r>
-    </w:p>
-    <w:p>
-      <w:pPr>
-        <w:pStyle w:val="normal1"/>
-        <w:spacing w:lineRule="auto" w:line="240" w:before="0" w:after="0"/>
-        <w:rPr>
-          <w:color w:val="000000"/>
-          <w:sz w:val="24"/>
-          <w:szCs w:val="24"/>
-        </w:rPr>
-      </w:pPr>
-      <w:bookmarkStart w:id="0" w:name="_heading=h.gjdgxs"/>
-      <w:bookmarkEnd w:id="0"/>
-      <w:r>
-        <w:rPr>
-          <w:b/>
-          <w:color w:val="365F91"/>
-          <w:sz w:val="32"/>
-          <w:szCs w:val="32"/>
-        </w:rPr>
-        <w:t>Tabla de contenido</w:t>
-      </w:r>
-    </w:p>
-    <w:p>
-      <w:pPr>
-        <w:pStyle w:val="normal1"/>
-        <w:rPr>
-          <w:color w:val="000000"/>
-          <w:sz w:val="24"/>
-          <w:szCs w:val="24"/>
-        </w:rPr>
-      </w:pPr>
-      <w:r>
-        <w:rPr>
-          <w:color w:val="000000"/>
-          <w:sz w:val="24"/>
-          <w:szCs w:val="24"/>
-        </w:rPr>
-      </w:r>
-    </w:p>
-    <w:p>
-      <w:pPr>
-        <w:pStyle w:val="normal1"/>
-        <w:keepNext w:val="true"/>
-        <w:keepLines/>
-        <w:pageBreakBefore w:val="false"/>
-        <w:widowControl/>
-        <w:shd w:val="clear" w:fill="auto"/>
-        <w:spacing w:lineRule="auto" w:line="276" w:before="480" w:after="0"/>
-        <w:ind w:hanging="0" w:left="0" w:right="0"/>
-        <w:jc w:val="left"/>
-        <w:rPr>
-          <w:rFonts w:ascii="Cambria" w:hAnsi="Cambria" w:eastAsia="Cambria" w:cs="Cambria"/>
-          <w:b/>
-          <w:i w:val="false"/>
-          <w:i w:val="false"/>
-          <w:caps w:val="false"/>
-          <w:smallCaps w:val="false"/>
-          <w:strike w:val="false"/>
-          <w:dstrike w:val="false"/>
-          <w:color w:val="366091"/>
-          <w:position w:val="0"/>
-          <w:sz w:val="28"/>
-          <w:sz w:val="28"/>
-          <w:szCs w:val="28"/>
-          <w:u w:val="none"/>
-          <w:shd w:fill="auto" w:val="clear"/>
-          <w:vertAlign w:val="baseline"/>
-        </w:rPr>
-      </w:pPr>
-      <w:r>
-        <w:rPr>
-          <w:rFonts w:eastAsia="Cambria" w:cs="Cambria" w:ascii="Cambria" w:hAnsi="Cambria"/>
-          <w:b/>
-          <w:i w:val="false"/>
-          <w:caps w:val="false"/>
-          <w:smallCaps w:val="false"/>
-          <w:strike w:val="false"/>
-          <w:dstrike w:val="false"/>
-          <w:color w:val="366091"/>
-          <w:position w:val="0"/>
-          <w:sz w:val="28"/>
-          <w:sz w:val="28"/>
-          <w:szCs w:val="28"/>
-          <w:u w:val="none"/>
-          <w:shd w:fill="auto" w:val="clear"/>
-          <w:vertAlign w:val="baseline"/>
-        </w:rPr>
-        <w:t>Contenido</w:t>
       </w:r>
     </w:p>
     <w:sdt>
@@ -812,132 +722,48 @@
       <w:sdtContent>
         <w:p>
           <w:pPr>
-            <w:pStyle w:val="normal1"/>
-            <w:keepNext w:val="false"/>
-            <w:keepLines w:val="false"/>
-            <w:pageBreakBefore w:val="false"/>
-            <w:widowControl/>
+            <w:pStyle w:val="TOCHeading"/>
+            <w:rPr>
+              <w:lang w:val="es-ES"/>
+            </w:rPr>
+          </w:pPr>
+          <w:r>
+            <w:rPr>
+              <w:lang w:val="es-ES"/>
+            </w:rPr>
+            <w:t>Indice</w:t>
+          </w:r>
+        </w:p>
+        <w:p>
+          <w:pPr>
+            <w:pStyle w:val="TOC1"/>
             <w:tabs>
               <w:tab w:val="clear" w:pos="720"/>
-              <w:tab w:val="right" w:pos="8828" w:leader="none"/>
+              <w:tab w:val="right" w:pos="9263" w:leader="dot"/>
             </w:tabs>
-            <w:spacing w:lineRule="auto" w:line="276" w:before="0" w:after="100"/>
-            <w:ind w:hanging="0" w:left="0" w:right="0"/>
-            <w:jc w:val="left"/>
-            <w:rPr>
-              <w:rFonts w:ascii="Calibri" w:hAnsi="Calibri" w:eastAsia="Calibri" w:cs="Calibri"/>
-              <w:b w:val="false"/>
-              <w:i w:val="false"/>
-              <w:i w:val="false"/>
-              <w:caps w:val="false"/>
-              <w:smallCaps w:val="false"/>
-              <w:strike w:val="false"/>
-              <w:dstrike w:val="false"/>
-              <w:color w:val="000000"/>
-              <w:position w:val="0"/>
-              <w:sz w:val="22"/>
-              <w:sz w:val="22"/>
-              <w:szCs w:val="22"/>
-              <w:u w:val="none"/>
-              <w:shd w:fill="auto" w:val="clear"/>
-              <w:vertAlign w:val="baseline"/>
-            </w:rPr>
+            <w:rPr/>
           </w:pPr>
           <w:r>
             <w:fldChar w:fldCharType="begin"/>
           </w:r>
           <w:r>
             <w:rPr>
-              <w:webHidden/>
               <w:rStyle w:val="Enlacedelndice"/>
-              <w:smallCaps w:val="false"/>
-              <w:caps w:val="false"/>
-              <w:dstrike w:val="false"/>
-              <w:strike w:val="false"/>
-              <w:vertAlign w:val="baseline"/>
-              <w:position w:val="0"/>
-              <w:sz w:val="22"/>
-              <w:sz w:val="22"/>
-              <w:i w:val="false"/>
-              <w:u w:val="none"/>
-              <w:b w:val="false"/>
-              <w:shd w:fill="auto" w:val="clear"/>
-              <w:szCs w:val="22"/>
-              <w:vanish w:val="false"/>
-              <w:rFonts w:eastAsia="Calibri" w:cs="Calibri"/>
-              <w:color w:val="000000"/>
             </w:rPr>
-            <w:instrText xml:space="preserve"> TOC \z \o "1-9" \u \h</w:instrText>
+            <w:instrText xml:space="preserve"> TOC \f \o "1-9" \h</w:instrText>
           </w:r>
           <w:r>
             <w:rPr>
-              <w:webHidden/>
               <w:rStyle w:val="Enlacedelndice"/>
-              <w:smallCaps w:val="false"/>
-              <w:caps w:val="false"/>
-              <w:dstrike w:val="false"/>
-              <w:strike w:val="false"/>
-              <w:vertAlign w:val="baseline"/>
-              <w:position w:val="0"/>
-              <w:sz w:val="22"/>
-              <w:sz w:val="22"/>
-              <w:i w:val="false"/>
-              <w:u w:val="none"/>
-              <w:b w:val="false"/>
-              <w:shd w:fill="auto" w:val="clear"/>
-              <w:szCs w:val="22"/>
-              <w:vanish w:val="false"/>
-              <w:rFonts w:eastAsia="Calibri" w:cs="Calibri"/>
-              <w:color w:val="000000"/>
             </w:rPr>
             <w:fldChar w:fldCharType="separate"/>
           </w:r>
-          <w:hyperlink w:anchor="_heading=h.1fob9te">
-            <w:bookmarkStart w:id="1" w:name="_heading=h.30j0zll"/>
-            <w:bookmarkEnd w:id="1"/>
-            <w:r>
-              <w:rPr>
-                <w:webHidden/>
+          <w:hyperlink w:anchor="__RefHeading___Toc6425_2253226328">
+            <w:r>
+              <w:rPr>
                 <w:rStyle w:val="Enlacedelndice"/>
-                <w:rFonts w:eastAsia="Calibri" w:cs="Calibri"/>
-                <w:b w:val="false"/>
-                <w:i w:val="false"/>
-                <w:caps w:val="false"/>
-                <w:smallCaps w:val="false"/>
-                <w:strike w:val="false"/>
-                <w:dstrike w:val="false"/>
-                <w:vanish w:val="false"/>
-                <w:color w:val="000000"/>
-                <w:position w:val="0"/>
-                <w:sz w:val="22"/>
-                <w:sz w:val="22"/>
-                <w:szCs w:val="22"/>
-                <w:u w:val="none"/>
-                <w:shd w:fill="auto" w:val="clear"/>
-                <w:vertAlign w:val="baseline"/>
               </w:rPr>
               <w:t>Datos del documento</w:t>
-            </w:r>
-            <w:r>
-              <w:rPr>
-                <w:rStyle w:val="Enlacedelndice"/>
-                <w:rFonts w:eastAsia="Calibri" w:cs="Calibri"/>
-                <w:b w:val="false"/>
-                <w:i w:val="false"/>
-                <w:caps w:val="false"/>
-                <w:smallCaps w:val="false"/>
-                <w:strike w:val="false"/>
-                <w:dstrike w:val="false"/>
-                <w:vanish w:val="false"/>
-                <w:color w:val="000000"/>
-                <w:position w:val="0"/>
-                <w:sz w:val="22"/>
-                <w:sz w:val="22"/>
-                <w:szCs w:val="22"/>
-                <w:u w:val="none"/>
-                <w:shd w:fill="auto" w:val="clear"/>
-                <w:vertAlign w:val="baseline"/>
-              </w:rPr>
               <w:tab/>
               <w:t>3</w:t>
             </w:r>
@@ -945,61 +771,19 @@
         </w:p>
         <w:p>
           <w:pPr>
-            <w:pStyle w:val="normal1"/>
-            <w:keepNext w:val="false"/>
-            <w:keepLines w:val="false"/>
-            <w:pageBreakBefore w:val="false"/>
-            <w:widowControl/>
-            <w:shd w:val="clear" w:fill="auto"/>
+            <w:pStyle w:val="TOC1"/>
             <w:tabs>
               <w:tab w:val="clear" w:pos="720"/>
-              <w:tab w:val="right" w:pos="8828" w:leader="none"/>
+              <w:tab w:val="right" w:pos="9263" w:leader="dot"/>
             </w:tabs>
-            <w:spacing w:lineRule="auto" w:line="276" w:before="0" w:after="100"/>
-            <w:ind w:hanging="0" w:left="0" w:right="0"/>
-            <w:jc w:val="left"/>
-            <w:rPr>
-              <w:rFonts w:ascii="Calibri" w:hAnsi="Calibri" w:eastAsia="Calibri" w:cs="Calibri"/>
-              <w:b w:val="false"/>
-              <w:i w:val="false"/>
-              <w:i w:val="false"/>
-              <w:caps w:val="false"/>
-              <w:smallCaps w:val="false"/>
-              <w:strike w:val="false"/>
-              <w:dstrike w:val="false"/>
-              <w:color w:val="000000"/>
-              <w:position w:val="0"/>
-              <w:sz w:val="22"/>
-              <w:sz w:val="22"/>
-              <w:szCs w:val="22"/>
-              <w:u w:val="none"/>
-              <w:shd w:fill="auto" w:val="clear"/>
-              <w:vertAlign w:val="baseline"/>
-            </w:rPr>
+            <w:rPr/>
           </w:pPr>
-          <w:hyperlink w:anchor="_heading=h.tyjcwt">
-            <w:r>
-              <w:rPr>
-                <w:webHidden/>
+          <w:hyperlink w:anchor="__RefHeading___Toc6427_2253226328">
+            <w:r>
+              <w:rPr>
                 <w:rStyle w:val="Enlacedelndice"/>
-                <w:rFonts w:eastAsia="Calibri" w:cs="Calibri"/>
-                <w:b w:val="false"/>
-                <w:i w:val="false"/>
-                <w:caps w:val="false"/>
-                <w:smallCaps w:val="false"/>
-                <w:strike w:val="false"/>
-                <w:dstrike w:val="false"/>
-                <w:vanish w:val="false"/>
-                <w:color w:val="000000"/>
-                <w:position w:val="0"/>
-                <w:sz w:val="22"/>
-                <w:sz w:val="22"/>
-                <w:szCs w:val="22"/>
-                <w:u w:val="none"/>
-                <w:shd w:fill="auto" w:val="clear"/>
-                <w:vertAlign w:val="baseline"/>
-              </w:rPr>
-              <w:t>Épicas para el proyecto “ nombre del proyecto”</w:t>
+              </w:rPr>
+              <w:t>Introducción</w:t>
               <w:tab/>
               <w:t>4</w:t>
             </w:r>
@@ -1007,146 +791,86 @@
         </w:p>
         <w:p>
           <w:pPr>
-            <w:pStyle w:val="normal1"/>
-            <w:keepNext w:val="false"/>
-            <w:keepLines w:val="false"/>
-            <w:pageBreakBefore w:val="false"/>
-            <w:widowControl/>
-            <w:shd w:val="clear" w:fill="auto"/>
+            <w:pStyle w:val="TOC1"/>
             <w:tabs>
               <w:tab w:val="clear" w:pos="720"/>
-              <w:tab w:val="right" w:pos="8828" w:leader="none"/>
+              <w:tab w:val="right" w:pos="9263" w:leader="dot"/>
             </w:tabs>
-            <w:spacing w:lineRule="auto" w:line="276" w:before="0" w:after="100"/>
-            <w:ind w:hanging="0" w:left="0" w:right="0"/>
-            <w:jc w:val="left"/>
-            <w:rPr>
-              <w:rFonts w:ascii="Calibri" w:hAnsi="Calibri" w:eastAsia="Calibri" w:cs="Calibri"/>
-              <w:b w:val="false"/>
-              <w:i w:val="false"/>
-              <w:i w:val="false"/>
-              <w:caps w:val="false"/>
-              <w:smallCaps w:val="false"/>
-              <w:strike w:val="false"/>
-              <w:dstrike w:val="false"/>
-              <w:color w:val="000000"/>
-              <w:position w:val="0"/>
-              <w:sz w:val="22"/>
-              <w:sz w:val="22"/>
-              <w:szCs w:val="22"/>
-              <w:u w:val="none"/>
-              <w:shd w:fill="auto" w:val="clear"/>
-              <w:vertAlign w:val="baseline"/>
-            </w:rPr>
+            <w:rPr/>
           </w:pPr>
-          <w:hyperlink w:anchor="_heading=h.3dy6vkm">
-            <w:r>
-              <w:rPr>
-                <w:webHidden/>
+          <w:hyperlink w:anchor="__RefHeading___Toc6429_2253226328">
+            <w:r>
+              <w:rPr>
                 <w:rStyle w:val="Enlacedelndice"/>
-                <w:rFonts w:eastAsia="Calibri" w:cs="Calibri"/>
-                <w:b w:val="false"/>
-                <w:i w:val="false"/>
-                <w:caps w:val="false"/>
-                <w:smallCaps w:val="false"/>
-                <w:strike w:val="false"/>
-                <w:dstrike w:val="false"/>
-                <w:vanish w:val="false"/>
-                <w:color w:val="000000"/>
-                <w:position w:val="0"/>
-                <w:sz w:val="22"/>
-                <w:sz w:val="22"/>
-                <w:szCs w:val="22"/>
-                <w:u w:val="none"/>
-                <w:shd w:fill="auto" w:val="clear"/>
-                <w:vertAlign w:val="baseline"/>
-              </w:rPr>
-              <w:t>Priorización de Épicas</w:t>
+              </w:rPr>
+              <w:t>Funcionalidades y Requerimientos</w:t>
               <w:tab/>
-              <w:t>4</w:t>
+              <w:t>5</w:t>
             </w:r>
           </w:hyperlink>
         </w:p>
         <w:p>
           <w:pPr>
-            <w:pStyle w:val="normal1"/>
-            <w:keepNext w:val="false"/>
-            <w:keepLines w:val="false"/>
-            <w:pageBreakBefore w:val="false"/>
-            <w:widowControl/>
-            <w:shd w:val="clear" w:fill="auto"/>
+            <w:pStyle w:val="TOC1"/>
             <w:tabs>
               <w:tab w:val="clear" w:pos="720"/>
-              <w:tab w:val="right" w:pos="8828" w:leader="none"/>
+              <w:tab w:val="right" w:pos="9263" w:leader="dot"/>
             </w:tabs>
-            <w:spacing w:lineRule="auto" w:line="276" w:before="0" w:after="100"/>
-            <w:ind w:hanging="0" w:left="0" w:right="0"/>
-            <w:jc w:val="left"/>
-            <w:rPr>
-              <w:rFonts w:ascii="Calibri" w:hAnsi="Calibri" w:eastAsia="Calibri" w:cs="Calibri"/>
-              <w:b w:val="false"/>
-              <w:i w:val="false"/>
-              <w:i w:val="false"/>
-              <w:caps w:val="false"/>
-              <w:smallCaps w:val="false"/>
-              <w:strike w:val="false"/>
-              <w:dstrike w:val="false"/>
-              <w:color w:val="000000"/>
-              <w:position w:val="0"/>
-              <w:sz w:val="22"/>
-              <w:sz w:val="22"/>
-              <w:szCs w:val="22"/>
-              <w:u w:val="none"/>
-              <w:shd w:fill="auto" w:val="clear"/>
-              <w:vertAlign w:val="baseline"/>
-            </w:rPr>
+            <w:rPr/>
           </w:pPr>
-          <w:hyperlink w:anchor="_heading=h.1t3h5sf">
-            <w:r>
-              <w:rPr>
-                <w:webHidden/>
+          <w:hyperlink w:anchor="__RefHeading___Toc6431_2253226328">
+            <w:r>
+              <w:rPr>
                 <w:rStyle w:val="Enlacedelndice"/>
-                <w:rFonts w:eastAsia="Calibri" w:cs="Calibri"/>
-                <w:b w:val="false"/>
-                <w:i w:val="false"/>
-                <w:caps w:val="false"/>
-                <w:smallCaps w:val="false"/>
-                <w:strike w:val="false"/>
-                <w:dstrike w:val="false"/>
-                <w:vanish w:val="false"/>
-                <w:color w:val="000000"/>
-                <w:position w:val="0"/>
-                <w:sz w:val="22"/>
-                <w:sz w:val="22"/>
-                <w:szCs w:val="22"/>
-                <w:u w:val="none"/>
-                <w:shd w:fill="auto" w:val="clear"/>
-                <w:vertAlign w:val="baseline"/>
-              </w:rPr>
-              <w:t>Definición de Historias de Usuario</w:t>
+              </w:rPr>
+              <w:t>Detalle de Funcionalidades</w:t>
               <w:tab/>
-              <w:t>5</w:t>
+              <w:t>6</w:t>
+            </w:r>
+          </w:hyperlink>
+        </w:p>
+        <w:p>
+          <w:pPr>
+            <w:pStyle w:val="TOC1"/>
+            <w:tabs>
+              <w:tab w:val="clear" w:pos="720"/>
+              <w:tab w:val="right" w:pos="9263" w:leader="dot"/>
+            </w:tabs>
+            <w:rPr/>
+          </w:pPr>
+          <w:hyperlink w:anchor="__RefHeading___Toc6433_2253226328">
+            <w:r>
+              <w:rPr>
+                <w:rStyle w:val="Enlacedelndice"/>
+              </w:rPr>
+              <w:t>Documentación del Usuario Final</w:t>
+              <w:tab/>
+              <w:t>8</w:t>
+            </w:r>
+          </w:hyperlink>
+        </w:p>
+        <w:p>
+          <w:pPr>
+            <w:pStyle w:val="TOC1"/>
+            <w:tabs>
+              <w:tab w:val="clear" w:pos="720"/>
+              <w:tab w:val="right" w:pos="9263" w:leader="dot"/>
+            </w:tabs>
+            <w:rPr/>
+          </w:pPr>
+          <w:hyperlink w:anchor="__RefHeading___Toc6435_2253226328">
+            <w:r>
+              <w:rPr>
+                <w:rStyle w:val="Enlacedelndice"/>
+              </w:rPr>
+              <w:t>Requerimientos Técnicos</w:t>
+              <w:tab/>
+              <w:t>11</w:t>
             </w:r>
           </w:hyperlink>
           <w:r>
             <w:rPr>
               <w:rStyle w:val="Enlacedelndice"/>
-              <w:smallCaps w:val="false"/>
-              <w:caps w:val="false"/>
-              <w:dstrike w:val="false"/>
-              <w:strike w:val="false"/>
-              <w:vertAlign w:val="baseline"/>
-              <w:position w:val="0"/>
-              <w:sz w:val="22"/>
-              <w:sz w:val="22"/>
-              <w:i w:val="false"/>
-              <w:u w:val="none"/>
-              <w:b w:val="false"/>
-              <w:shd w:fill="auto" w:val="clear"/>
-              <w:szCs w:val="22"/>
-              <w:vanish w:val="false"/>
-              <w:rFonts w:eastAsia="Calibri" w:cs="Calibri"/>
-              <w:color w:val="000000"/>
             </w:rPr>
             <w:fldChar w:fldCharType="end"/>
           </w:r>
@@ -1156,35 +880,21 @@
     <w:p>
       <w:pPr>
         <w:pStyle w:val="normal1"/>
-        <w:widowControl/>
-        <w:bidi w:val="0"/>
-        <w:spacing w:lineRule="auto" w:line="276" w:before="0" w:after="200"/>
-        <w:jc w:val="left"/>
-        <w:rPr/>
-      </w:pPr>
-      <w:r>
-        <w:rPr/>
-      </w:r>
-    </w:p>
-    <w:p>
-      <w:pPr>
-        <w:pStyle w:val="normal1"/>
-        <w:rPr>
-          <w:rFonts w:ascii="Cambria" w:hAnsi="Cambria" w:eastAsia="Cambria" w:cs="Cambria"/>
+        <w:spacing w:lineRule="auto" w:line="240" w:before="0" w:after="0"/>
+        <w:rPr>
+          <w:color w:val="000000"/>
+          <w:sz w:val="24"/>
+          <w:szCs w:val="24"/>
+        </w:rPr>
+      </w:pPr>
+      <w:r>
+        <w:rPr>
+          <w:rFonts w:eastAsia="Cambria" w:cs="Cambria" w:ascii="Cambria" w:hAnsi="Cambria"/>
           <w:b/>
           <w:color w:val="366091"/>
           <w:sz w:val="28"/>
           <w:szCs w:val="28"/>
         </w:rPr>
-      </w:pPr>
-      <w:r>
-        <w:rPr>
-          <w:rFonts w:eastAsia="Cambria" w:cs="Cambria" w:ascii="Cambria" w:hAnsi="Cambria"/>
-          <w:b/>
-          <w:color w:val="366091"/>
-          <w:sz w:val="28"/>
-          <w:szCs w:val="28"/>
-        </w:rPr>
       </w:r>
       <w:r>
         <w:br w:type="page"/>
@@ -1196,8 +906,10 @@
         <w:spacing w:before="0" w:after="0"/>
         <w:rPr/>
       </w:pPr>
-      <w:bookmarkStart w:id="2" w:name="_heading=h.1fob9te"/>
-      <w:bookmarkEnd w:id="2"/>
+      <w:bookmarkStart w:id="0" w:name="__RefHeading___Toc6425_2253226328"/>
+      <w:bookmarkStart w:id="1" w:name="_heading=h.1fob9te"/>
+      <w:bookmarkEnd w:id="0"/>
+      <w:bookmarkEnd w:id="1"/>
       <w:r>
         <w:rPr/>
         <w:t>Datos del documento</w:t>
@@ -1840,8 +1552,8 @@
           <w:szCs w:val="24"/>
         </w:rPr>
       </w:pPr>
-      <w:bookmarkStart w:id="3" w:name="_heading=h.3znysh7"/>
-      <w:bookmarkEnd w:id="3"/>
+      <w:bookmarkStart w:id="2" w:name="_heading=h.3znysh7"/>
+      <w:bookmarkEnd w:id="2"/>
       <w:r>
         <w:rPr>
           <w:color w:val="000000"/>
@@ -2285,9 +1997,9 @@
           <w:szCs w:val="24"/>
         </w:rPr>
       </w:r>
+      <w:bookmarkStart w:id="3" w:name="_heading=h.2et92p0"/>
       <w:bookmarkStart w:id="4" w:name="_heading=h.2et92p0"/>
-      <w:bookmarkStart w:id="5" w:name="_heading=h.2et92p0"/>
-      <w:bookmarkEnd w:id="5"/>
+      <w:bookmarkEnd w:id="4"/>
     </w:p>
     <w:p>
       <w:pPr>
@@ -2744,6 +2456,8 @@
         <w:pStyle w:val="Heading1"/>
         <w:rPr/>
       </w:pPr>
+      <w:bookmarkStart w:id="5" w:name="__RefHeading___Toc6427_2253226328"/>
+      <w:bookmarkEnd w:id="5"/>
       <w:r>
         <w:rPr/>
         <w:t>Introducción</w:t>
@@ -2797,6 +2511,8 @@
         <w:pStyle w:val="Heading1"/>
         <w:rPr/>
       </w:pPr>
+      <w:bookmarkStart w:id="6" w:name="__RefHeading___Toc6429_2253226328"/>
+      <w:bookmarkEnd w:id="6"/>
       <w:r>
         <w:rPr/>
         <w:t>Funcionalidades y Requerimientos</w:t>
@@ -2835,10 +2551,10 @@
       </w:tblPr>
       <w:tblGrid>
         <w:gridCol w:w="577"/>
-        <w:gridCol w:w="5151"/>
-        <w:gridCol w:w="951"/>
-        <w:gridCol w:w="1521"/>
-        <w:gridCol w:w="1064"/>
+        <w:gridCol w:w="5150"/>
+        <w:gridCol w:w="952"/>
+        <w:gridCol w:w="1520"/>
+        <w:gridCol w:w="1065"/>
       </w:tblGrid>
       <w:tr>
         <w:trPr>
@@ -2870,7 +2586,7 @@
         </w:tc>
         <w:tc>
           <w:tcPr>
-            <w:tcW w:w="5151" w:type="dxa"/>
+            <w:tcW w:w="5150" w:type="dxa"/>
             <w:tcBorders/>
             <w:vAlign w:val="center"/>
           </w:tcPr>
@@ -2894,7 +2610,7 @@
         </w:tc>
         <w:tc>
           <w:tcPr>
-            <w:tcW w:w="951" w:type="dxa"/>
+            <w:tcW w:w="952" w:type="dxa"/>
             <w:tcBorders/>
             <w:vAlign w:val="center"/>
           </w:tcPr>
@@ -2918,7 +2634,7 @@
         </w:tc>
         <w:tc>
           <w:tcPr>
-            <w:tcW w:w="1521" w:type="dxa"/>
+            <w:tcW w:w="1520" w:type="dxa"/>
             <w:tcBorders/>
             <w:vAlign w:val="center"/>
           </w:tcPr>
@@ -2942,7 +2658,7 @@
         </w:tc>
         <w:tc>
           <w:tcPr>
-            <w:tcW w:w="1064" w:type="dxa"/>
+            <w:tcW w:w="1065" w:type="dxa"/>
             <w:tcBorders/>
             <w:vAlign w:val="center"/>
           </w:tcPr>
@@ -2989,7 +2705,7 @@
         </w:tc>
         <w:tc>
           <w:tcPr>
-            <w:tcW w:w="5151" w:type="dxa"/>
+            <w:tcW w:w="5150" w:type="dxa"/>
             <w:tcBorders/>
             <w:vAlign w:val="center"/>
           </w:tcPr>
@@ -3009,7 +2725,7 @@
         </w:tc>
         <w:tc>
           <w:tcPr>
-            <w:tcW w:w="951" w:type="dxa"/>
+            <w:tcW w:w="952" w:type="dxa"/>
             <w:tcBorders/>
             <w:vAlign w:val="center"/>
           </w:tcPr>
@@ -3029,7 +2745,7 @@
         </w:tc>
         <w:tc>
           <w:tcPr>
-            <w:tcW w:w="1521" w:type="dxa"/>
+            <w:tcW w:w="1520" w:type="dxa"/>
             <w:tcBorders/>
             <w:vAlign w:val="center"/>
           </w:tcPr>
@@ -3049,7 +2765,7 @@
         </w:tc>
         <w:tc>
           <w:tcPr>
-            <w:tcW w:w="1064" w:type="dxa"/>
+            <w:tcW w:w="1065" w:type="dxa"/>
             <w:tcBorders/>
             <w:vAlign w:val="center"/>
           </w:tcPr>
@@ -3092,7 +2808,7 @@
         </w:tc>
         <w:tc>
           <w:tcPr>
-            <w:tcW w:w="5151" w:type="dxa"/>
+            <w:tcW w:w="5150" w:type="dxa"/>
             <w:tcBorders/>
             <w:vAlign w:val="center"/>
           </w:tcPr>
@@ -3112,7 +2828,7 @@
         </w:tc>
         <w:tc>
           <w:tcPr>
-            <w:tcW w:w="951" w:type="dxa"/>
+            <w:tcW w:w="952" w:type="dxa"/>
             <w:tcBorders/>
             <w:vAlign w:val="center"/>
           </w:tcPr>
@@ -3132,7 +2848,7 @@
         </w:tc>
         <w:tc>
           <w:tcPr>
-            <w:tcW w:w="1521" w:type="dxa"/>
+            <w:tcW w:w="1520" w:type="dxa"/>
             <w:tcBorders/>
             <w:vAlign w:val="center"/>
           </w:tcPr>
@@ -3152,7 +2868,7 @@
         </w:tc>
         <w:tc>
           <w:tcPr>
-            <w:tcW w:w="1064" w:type="dxa"/>
+            <w:tcW w:w="1065" w:type="dxa"/>
             <w:tcBorders/>
             <w:vAlign w:val="center"/>
           </w:tcPr>
@@ -3195,7 +2911,7 @@
         </w:tc>
         <w:tc>
           <w:tcPr>
-            <w:tcW w:w="5151" w:type="dxa"/>
+            <w:tcW w:w="5150" w:type="dxa"/>
             <w:tcBorders/>
             <w:vAlign w:val="center"/>
           </w:tcPr>
@@ -3215,7 +2931,7 @@
         </w:tc>
         <w:tc>
           <w:tcPr>
-            <w:tcW w:w="951" w:type="dxa"/>
+            <w:tcW w:w="952" w:type="dxa"/>
             <w:tcBorders/>
             <w:vAlign w:val="center"/>
           </w:tcPr>
@@ -3235,7 +2951,7 @@
         </w:tc>
         <w:tc>
           <w:tcPr>
-            <w:tcW w:w="1521" w:type="dxa"/>
+            <w:tcW w:w="1520" w:type="dxa"/>
             <w:tcBorders/>
             <w:vAlign w:val="center"/>
           </w:tcPr>
@@ -3255,7 +2971,7 @@
         </w:tc>
         <w:tc>
           <w:tcPr>
-            <w:tcW w:w="1064" w:type="dxa"/>
+            <w:tcW w:w="1065" w:type="dxa"/>
             <w:tcBorders/>
             <w:vAlign w:val="center"/>
           </w:tcPr>
@@ -3298,7 +3014,7 @@
         </w:tc>
         <w:tc>
           <w:tcPr>
-            <w:tcW w:w="5151" w:type="dxa"/>
+            <w:tcW w:w="5150" w:type="dxa"/>
             <w:tcBorders/>
             <w:vAlign w:val="center"/>
           </w:tcPr>
@@ -3318,7 +3034,7 @@
         </w:tc>
         <w:tc>
           <w:tcPr>
-            <w:tcW w:w="951" w:type="dxa"/>
+            <w:tcW w:w="952" w:type="dxa"/>
             <w:tcBorders/>
             <w:vAlign w:val="center"/>
           </w:tcPr>
@@ -3338,7 +3054,7 @@
         </w:tc>
         <w:tc>
           <w:tcPr>
-            <w:tcW w:w="1521" w:type="dxa"/>
+            <w:tcW w:w="1520" w:type="dxa"/>
             <w:tcBorders/>
             <w:vAlign w:val="center"/>
           </w:tcPr>
@@ -3358,7 +3074,7 @@
         </w:tc>
         <w:tc>
           <w:tcPr>
-            <w:tcW w:w="1064" w:type="dxa"/>
+            <w:tcW w:w="1065" w:type="dxa"/>
             <w:tcBorders/>
             <w:vAlign w:val="center"/>
           </w:tcPr>
@@ -3401,7 +3117,7 @@
         </w:tc>
         <w:tc>
           <w:tcPr>
-            <w:tcW w:w="5151" w:type="dxa"/>
+            <w:tcW w:w="5150" w:type="dxa"/>
             <w:tcBorders/>
             <w:vAlign w:val="center"/>
           </w:tcPr>
@@ -3421,7 +3137,7 @@
         </w:tc>
         <w:tc>
           <w:tcPr>
-            <w:tcW w:w="951" w:type="dxa"/>
+            <w:tcW w:w="952" w:type="dxa"/>
             <w:tcBorders/>
             <w:vAlign w:val="center"/>
           </w:tcPr>
@@ -3441,7 +3157,7 @@
         </w:tc>
         <w:tc>
           <w:tcPr>
-            <w:tcW w:w="1521" w:type="dxa"/>
+            <w:tcW w:w="1520" w:type="dxa"/>
             <w:tcBorders/>
             <w:vAlign w:val="center"/>
           </w:tcPr>
@@ -3461,7 +3177,7 @@
         </w:tc>
         <w:tc>
           <w:tcPr>
-            <w:tcW w:w="1064" w:type="dxa"/>
+            <w:tcW w:w="1065" w:type="dxa"/>
             <w:tcBorders/>
             <w:vAlign w:val="center"/>
           </w:tcPr>
@@ -3504,7 +3220,7 @@
         </w:tc>
         <w:tc>
           <w:tcPr>
-            <w:tcW w:w="5151" w:type="dxa"/>
+            <w:tcW w:w="5150" w:type="dxa"/>
             <w:tcBorders/>
             <w:vAlign w:val="center"/>
           </w:tcPr>
@@ -3524,7 +3240,7 @@
         </w:tc>
         <w:tc>
           <w:tcPr>
-            <w:tcW w:w="951" w:type="dxa"/>
+            <w:tcW w:w="952" w:type="dxa"/>
             <w:tcBorders/>
             <w:vAlign w:val="center"/>
           </w:tcPr>
@@ -3544,7 +3260,7 @@
         </w:tc>
         <w:tc>
           <w:tcPr>
-            <w:tcW w:w="1521" w:type="dxa"/>
+            <w:tcW w:w="1520" w:type="dxa"/>
             <w:tcBorders/>
             <w:vAlign w:val="center"/>
           </w:tcPr>
@@ -3564,7 +3280,7 @@
         </w:tc>
         <w:tc>
           <w:tcPr>
-            <w:tcW w:w="1064" w:type="dxa"/>
+            <w:tcW w:w="1065" w:type="dxa"/>
             <w:tcBorders/>
             <w:vAlign w:val="center"/>
           </w:tcPr>
@@ -3607,7 +3323,7 @@
         </w:tc>
         <w:tc>
           <w:tcPr>
-            <w:tcW w:w="5151" w:type="dxa"/>
+            <w:tcW w:w="5150" w:type="dxa"/>
             <w:tcBorders/>
             <w:vAlign w:val="center"/>
           </w:tcPr>
@@ -3627,7 +3343,7 @@
         </w:tc>
         <w:tc>
           <w:tcPr>
-            <w:tcW w:w="951" w:type="dxa"/>
+            <w:tcW w:w="952" w:type="dxa"/>
             <w:tcBorders/>
             <w:vAlign w:val="center"/>
           </w:tcPr>
@@ -3647,7 +3363,7 @@
         </w:tc>
         <w:tc>
           <w:tcPr>
-            <w:tcW w:w="1521" w:type="dxa"/>
+            <w:tcW w:w="1520" w:type="dxa"/>
             <w:tcBorders/>
             <w:vAlign w:val="center"/>
           </w:tcPr>
@@ -3667,7 +3383,7 @@
         </w:tc>
         <w:tc>
           <w:tcPr>
-            <w:tcW w:w="1064" w:type="dxa"/>
+            <w:tcW w:w="1065" w:type="dxa"/>
             <w:tcBorders/>
             <w:vAlign w:val="center"/>
           </w:tcPr>
@@ -3710,7 +3426,7 @@
         </w:tc>
         <w:tc>
           <w:tcPr>
-            <w:tcW w:w="5151" w:type="dxa"/>
+            <w:tcW w:w="5150" w:type="dxa"/>
             <w:tcBorders/>
             <w:vAlign w:val="center"/>
           </w:tcPr>
@@ -3730,7 +3446,7 @@
         </w:tc>
         <w:tc>
           <w:tcPr>
-            <w:tcW w:w="951" w:type="dxa"/>
+            <w:tcW w:w="952" w:type="dxa"/>
             <w:tcBorders/>
             <w:vAlign w:val="center"/>
           </w:tcPr>
@@ -3750,7 +3466,7 @@
         </w:tc>
         <w:tc>
           <w:tcPr>
-            <w:tcW w:w="1521" w:type="dxa"/>
+            <w:tcW w:w="1520" w:type="dxa"/>
             <w:tcBorders/>
             <w:vAlign w:val="center"/>
           </w:tcPr>
@@ -3770,7 +3486,7 @@
         </w:tc>
         <w:tc>
           <w:tcPr>
-            <w:tcW w:w="1064" w:type="dxa"/>
+            <w:tcW w:w="1065" w:type="dxa"/>
             <w:tcBorders/>
             <w:vAlign w:val="center"/>
           </w:tcPr>
@@ -3813,7 +3529,7 @@
         </w:tc>
         <w:tc>
           <w:tcPr>
-            <w:tcW w:w="5151" w:type="dxa"/>
+            <w:tcW w:w="5150" w:type="dxa"/>
             <w:tcBorders/>
             <w:vAlign w:val="center"/>
           </w:tcPr>
@@ -3833,7 +3549,7 @@
         </w:tc>
         <w:tc>
           <w:tcPr>
-            <w:tcW w:w="951" w:type="dxa"/>
+            <w:tcW w:w="952" w:type="dxa"/>
             <w:tcBorders/>
             <w:vAlign w:val="center"/>
           </w:tcPr>
@@ -3853,7 +3569,7 @@
         </w:tc>
         <w:tc>
           <w:tcPr>
-            <w:tcW w:w="1521" w:type="dxa"/>
+            <w:tcW w:w="1520" w:type="dxa"/>
             <w:tcBorders/>
             <w:vAlign w:val="center"/>
           </w:tcPr>
@@ -3873,7 +3589,7 @@
         </w:tc>
         <w:tc>
           <w:tcPr>
-            <w:tcW w:w="1064" w:type="dxa"/>
+            <w:tcW w:w="1065" w:type="dxa"/>
             <w:tcBorders/>
             <w:vAlign w:val="center"/>
           </w:tcPr>
@@ -3916,7 +3632,7 @@
         </w:tc>
         <w:tc>
           <w:tcPr>
-            <w:tcW w:w="5151" w:type="dxa"/>
+            <w:tcW w:w="5150" w:type="dxa"/>
             <w:tcBorders/>
             <w:vAlign w:val="center"/>
           </w:tcPr>
@@ -3936,7 +3652,7 @@
         </w:tc>
         <w:tc>
           <w:tcPr>
-            <w:tcW w:w="951" w:type="dxa"/>
+            <w:tcW w:w="952" w:type="dxa"/>
             <w:tcBorders/>
             <w:vAlign w:val="center"/>
           </w:tcPr>
@@ -3956,7 +3672,7 @@
         </w:tc>
         <w:tc>
           <w:tcPr>
-            <w:tcW w:w="1521" w:type="dxa"/>
+            <w:tcW w:w="1520" w:type="dxa"/>
             <w:tcBorders/>
             <w:vAlign w:val="center"/>
           </w:tcPr>
@@ -3976,7 +3692,7 @@
         </w:tc>
         <w:tc>
           <w:tcPr>
-            <w:tcW w:w="1064" w:type="dxa"/>
+            <w:tcW w:w="1065" w:type="dxa"/>
             <w:tcBorders/>
             <w:vAlign w:val="center"/>
           </w:tcPr>
@@ -4041,6 +3757,8 @@
         <w:pStyle w:val="Heading1"/>
         <w:rPr/>
       </w:pPr>
+      <w:bookmarkStart w:id="7" w:name="__RefHeading___Toc6431_2253226328"/>
+      <w:bookmarkEnd w:id="7"/>
       <w:r>
         <w:rPr/>
         <w:t>Detalle de Funcionalidades</w:t>
@@ -4230,8 +3948,11 @@
     <w:p>
       <w:pPr>
         <w:pStyle w:val="Heading1"/>
-        <w:rPr/>
-      </w:pPr>
+        <w:spacing w:before="0" w:after="0"/>
+        <w:rPr/>
+      </w:pPr>
+      <w:bookmarkStart w:id="8" w:name="__RefHeading___Toc6433_2253226328"/>
+      <w:bookmarkEnd w:id="8"/>
       <w:r>
         <w:rPr/>
         <w:t>Documentación del Usuario Final</w:t>
@@ -4290,7 +4011,10 @@
         </w:rPr>
       </w:pPr>
       <w:r>
-        <w:rPr/>
+        <w:rPr>
+          <w:b/>
+          <w:bCs/>
+        </w:rPr>
       </w:r>
     </w:p>
     <w:p>
@@ -4524,6 +4248,7 @@
     <w:p>
       <w:pPr>
         <w:pStyle w:val="normal1"/>
+        <w:spacing w:before="0" w:after="200"/>
         <w:ind w:hanging="0" w:left="-283"/>
         <w:rPr/>
       </w:pPr>
@@ -4540,13 +4265,15 @@
         <w:widowControl/>
         <w:suppressAutoHyphens w:val="true"/>
         <w:bidi w:val="0"/>
-        <w:spacing w:lineRule="auto" w:line="276"/>
+        <w:spacing w:lineRule="auto" w:line="276" w:before="0" w:after="0"/>
         <w:jc w:val="left"/>
         <w:rPr>
           <w:kern w:val="0"/>
           <w:lang w:val="es-CL" w:eastAsia="zh-CN" w:bidi="hi-IN"/>
         </w:rPr>
       </w:pPr>
+      <w:bookmarkStart w:id="9" w:name="__RefHeading___Toc6435_2253226328"/>
+      <w:bookmarkEnd w:id="9"/>
       <w:r>
         <w:rPr>
           <w:kern w:val="0"/>
@@ -4574,7 +4301,10 @@
         </w:rPr>
       </w:pPr>
       <w:r>
-        <w:rPr/>
+        <w:rPr>
+          <w:kern w:val="0"/>
+          <w:lang w:val="es-CL" w:eastAsia="zh-CN" w:bidi="hi-IN"/>
+        </w:rPr>
       </w:r>
     </w:p>
     <w:p>
@@ -4778,7 +4508,10 @@
         </w:rPr>
       </w:pPr>
       <w:r>
-        <w:rPr/>
+        <w:rPr>
+          <w:kern w:val="0"/>
+          <w:lang w:val="es-CL" w:eastAsia="zh-CN" w:bidi="hi-IN"/>
+        </w:rPr>
       </w:r>
     </w:p>
     <w:p>
@@ -4893,7 +4626,10 @@
         </w:rPr>
       </w:pPr>
       <w:r>
-        <w:rPr/>
+        <w:rPr>
+          <w:kern w:val="0"/>
+          <w:lang w:val="es-CL" w:eastAsia="zh-CN" w:bidi="hi-IN"/>
+        </w:rPr>
       </w:r>
       <w:r>
         <w:br w:type="page"/>
@@ -4905,7 +4641,7 @@
         <w:widowControl/>
         <w:suppressAutoHyphens w:val="true"/>
         <w:bidi w:val="0"/>
-        <w:spacing w:lineRule="auto" w:line="276"/>
+        <w:spacing w:lineRule="auto" w:line="276" w:before="0" w:after="200"/>
         <w:jc w:val="left"/>
         <w:rPr/>
       </w:pPr>
@@ -5002,7 +4738,14 @@
         </w:rPr>
       </w:pPr>
       <w:r>
-        <w:rPr/>
+        <w:rPr>
+          <w:b/>
+          <w:bCs/>
+          <w:kern w:val="0"/>
+          <w:sz w:val="24"/>
+          <w:szCs w:val="24"/>
+          <w:lang w:val="es-CL" w:eastAsia="zh-CN" w:bidi="hi-IN"/>
+        </w:rPr>
       </w:r>
     </w:p>
     <w:p>
@@ -5122,8 +4865,8 @@
       </w:pPr>
       <w:r>
         <w:rPr>
-          <w:b/>
-          <w:bCs/>
+          <w:kern w:val="0"/>
+          <w:lang w:val="es-CL" w:eastAsia="zh-CN" w:bidi="hi-IN"/>
         </w:rPr>
       </w:r>
     </w:p>
@@ -5142,8 +4885,8 @@
       </w:pPr>
       <w:r>
         <w:rPr>
-          <w:b/>
-          <w:bCs/>
+          <w:kern w:val="0"/>
+          <w:lang w:val="es-CL" w:eastAsia="zh-CN" w:bidi="hi-IN"/>
         </w:rPr>
       </w:r>
     </w:p>
@@ -5162,8 +4905,8 @@
       </w:pPr>
       <w:r>
         <w:rPr>
-          <w:b/>
-          <w:bCs/>
+          <w:kern w:val="0"/>
+          <w:lang w:val="es-CL" w:eastAsia="zh-CN" w:bidi="hi-IN"/>
         </w:rPr>
       </w:r>
     </w:p>
@@ -5397,7 +5140,60 @@
         <w:shd w:fill="auto" w:val="clear"/>
         <w:vertAlign w:val="baseline"/>
       </w:rPr>
-      <w:t>Documento de Épicas e Historias de Usuario</w:t>
+      <w:t xml:space="preserve">Documento de </w:t>
+    </w:r>
+  </w:p>
+  <w:p>
+    <w:pPr>
+      <w:pStyle w:val="normal1"/>
+      <w:widowControl/>
+      <w:shd w:val="clear" w:fill="auto"/>
+      <w:tabs>
+        <w:tab w:val="clear" w:pos="720"/>
+        <w:tab w:val="center" w:pos="4419" w:leader="none"/>
+        <w:tab w:val="right" w:pos="8838" w:leader="none"/>
+      </w:tabs>
+      <w:spacing w:lineRule="auto" w:line="240" w:before="0" w:after="0"/>
+      <w:ind w:hanging="0" w:left="0" w:right="0"/>
+      <w:jc w:val="center"/>
+      <w:rPr>
+        <w:rFonts w:ascii="Calibri" w:hAnsi="Calibri" w:eastAsia="Calibri" w:cs="Calibri"/>
+        <w:b w:val="false"/>
+        <w:i w:val="false"/>
+        <w:i w:val="false"/>
+        <w:caps w:val="false"/>
+        <w:smallCaps w:val="false"/>
+        <w:strike w:val="false"/>
+        <w:dstrike w:val="false"/>
+        <w:color w:val="000000"/>
+        <w:position w:val="0"/>
+        <w:sz w:val="20"/>
+        <w:sz w:val="20"/>
+        <w:szCs w:val="20"/>
+        <w:u w:val="none"/>
+        <w:shd w:fill="auto" w:val="clear"/>
+        <w:vertAlign w:val="baseline"/>
+      </w:rPr>
+    </w:pPr>
+    <w:r>
+      <w:rPr>
+        <w:rFonts w:eastAsia="Calibri" w:cs="Calibri"/>
+        <w:b w:val="false"/>
+        <w:i w:val="false"/>
+        <w:caps w:val="false"/>
+        <w:smallCaps w:val="false"/>
+        <w:strike w:val="false"/>
+        <w:dstrike w:val="false"/>
+        <w:color w:val="000000"/>
+        <w:position w:val="0"/>
+        <w:sz w:val="22"/>
+        <w:sz w:val="22"/>
+        <w:szCs w:val="22"/>
+        <w:u w:val="none"/>
+        <w:shd w:fill="auto" w:val="clear"/>
+        <w:vertAlign w:val="baseline"/>
+      </w:rPr>
+      <w:t>Product Backlog</w:t>
     </w:r>
     <w:r>
       <w:rPr>
@@ -5533,7 +5329,60 @@
         <w:shd w:fill="auto" w:val="clear"/>
         <w:vertAlign w:val="baseline"/>
       </w:rPr>
-      <w:t>Documento de Épicas e Historias de Usuario</w:t>
+      <w:t xml:space="preserve">Documento de </w:t>
+    </w:r>
+  </w:p>
+  <w:p>
+    <w:pPr>
+      <w:pStyle w:val="normal1"/>
+      <w:widowControl/>
+      <w:shd w:val="clear" w:fill="auto"/>
+      <w:tabs>
+        <w:tab w:val="clear" w:pos="720"/>
+        <w:tab w:val="center" w:pos="4419" w:leader="none"/>
+        <w:tab w:val="right" w:pos="8838" w:leader="none"/>
+      </w:tabs>
+      <w:spacing w:lineRule="auto" w:line="240" w:before="0" w:after="0"/>
+      <w:ind w:hanging="0" w:left="0" w:right="0"/>
+      <w:jc w:val="center"/>
+      <w:rPr>
+        <w:rFonts w:ascii="Calibri" w:hAnsi="Calibri" w:eastAsia="Calibri" w:cs="Calibri"/>
+        <w:b w:val="false"/>
+        <w:i w:val="false"/>
+        <w:i w:val="false"/>
+        <w:caps w:val="false"/>
+        <w:smallCaps w:val="false"/>
+        <w:strike w:val="false"/>
+        <w:dstrike w:val="false"/>
+        <w:color w:val="000000"/>
+        <w:position w:val="0"/>
+        <w:sz w:val="20"/>
+        <w:sz w:val="20"/>
+        <w:szCs w:val="20"/>
+        <w:u w:val="none"/>
+        <w:shd w:fill="auto" w:val="clear"/>
+        <w:vertAlign w:val="baseline"/>
+      </w:rPr>
+    </w:pPr>
+    <w:r>
+      <w:rPr>
+        <w:rFonts w:eastAsia="Calibri" w:cs="Calibri"/>
+        <w:b w:val="false"/>
+        <w:i w:val="false"/>
+        <w:caps w:val="false"/>
+        <w:smallCaps w:val="false"/>
+        <w:strike w:val="false"/>
+        <w:dstrike w:val="false"/>
+        <w:color w:val="000000"/>
+        <w:position w:val="0"/>
+        <w:sz w:val="22"/>
+        <w:sz w:val="22"/>
+        <w:szCs w:val="22"/>
+        <w:u w:val="none"/>
+        <w:shd w:fill="auto" w:val="clear"/>
+        <w:vertAlign w:val="baseline"/>
+      </w:rPr>
+      <w:t>Product Backlog</w:t>
     </w:r>
     <w:r>
       <w:rPr>
@@ -5648,7 +5497,7 @@
       <w:rPr>
         <w:rFonts w:eastAsia="Calibri" w:cs="Calibri"/>
       </w:rPr>
-      <w:t>Documento de Épicas e Historias de Usuario.docx</w:t>
+      <w:t>Product Backlog</w:t>
     </w:r>
   </w:p>
   <w:p>
@@ -5743,7 +5592,7 @@
       <w:rPr>
         <w:rFonts w:eastAsia="Calibri" w:cs="Calibri"/>
       </w:rPr>
-      <w:t>Documento de Épicas e Historias de Usuario.docx</w:t>
+      <w:t>Product Backlog</w:t>
     </w:r>
   </w:p>
   <w:p>
@@ -7121,8 +6970,9 @@
       <w:rFonts w:ascii="OpenSymbol" w:hAnsi="OpenSymbol" w:eastAsia="OpenSymbol" w:cs="OpenSymbol"/>
     </w:rPr>
   </w:style>
-  <w:style w:type="character" w:styleId="Hyperlink">
-    <w:name w:val="Hyperlink"/>
+  <w:style w:type="character" w:styleId="InternetLink1">
+    <w:name w:val="Internet Link1"/>
+    <w:qFormat/>
     <w:rPr>
       <w:color w:val="000080"/>
       <w:u w:val="single"/>
@@ -7138,6 +6988,13 @@
     <w:qFormat/>
     <w:rPr>
       <w:rFonts w:ascii="Liberation Mono" w:hAnsi="Liberation Mono" w:eastAsia="NSimSun" w:cs="Liberation Mono"/>
+    </w:rPr>
+  </w:style>
+  <w:style w:type="character" w:styleId="Hyperlink">
+    <w:name w:val="Hyperlink"/>
+    <w:rPr>
+      <w:color w:val="000080"/>
+      <w:u w:val="single"/>
     </w:rPr>
   </w:style>
   <w:style w:type="paragraph" w:styleId="Ttulo">

</xml_diff>